<commit_message>
Updating the file word
</commit_message>
<xml_diff>
--- a/Data Manipulation language (DML) Checkpoint.docx
+++ b/Data Manipulation language (DML) Checkpoint.docx
@@ -206,106 +206,10 @@
           </w:p>
         </w:tc>
       </w:tr>
-    </w:tbl>
-    <w:p/>
-    <w:p/>
-    <w:p/>
-    <w:p/>
-    <w:p/>
-    <w:p/>
-    <w:p/>
-    <w:p/>
-    <w:p/>
-    <w:p/>
-    <w:p/>
-    <w:p/>
-    <w:p/>
-    <w:p/>
-    <w:p/>
-    <w:p/>
-    <w:tbl>
-      <w:tblPr>
-        <w:tblStyle w:val="Grilledutableau"/>
-        <w:tblW w:w="0" w:type="auto"/>
-        <w:tblLook w:val="04A0" w:firstRow="1" w:lastRow="0" w:firstColumn="1" w:lastColumn="0" w:noHBand="0" w:noVBand="1"/>
-      </w:tblPr>
-      <w:tblGrid>
-        <w:gridCol w:w="8952"/>
-      </w:tblGrid>
       <w:tr>
         <w:tc>
           <w:tcPr>
-            <w:tcW w:w="9062" w:type="dxa"/>
-            <w:tcBorders>
-              <w:top w:val="single" w:sz="48" w:space="0" w:color="1F3864" w:themeColor="accent5" w:themeShade="80"/>
-              <w:left w:val="single" w:sz="48" w:space="0" w:color="1F3864" w:themeColor="accent5" w:themeShade="80"/>
-              <w:bottom w:val="single" w:sz="48" w:space="0" w:color="1F3864" w:themeColor="accent5" w:themeShade="80"/>
-              <w:right w:val="single" w:sz="48" w:space="0" w:color="1F3864" w:themeColor="accent5" w:themeShade="80"/>
-            </w:tcBorders>
-          </w:tcPr>
-          <w:p>
-            <w:r>
-              <w:rPr>
-                <w:noProof/>
-                <w:lang w:eastAsia="fr-FR"/>
-              </w:rPr>
-              <w:lastRenderedPageBreak/>
-              <w:drawing>
-                <wp:inline distT="0" distB="0" distL="0" distR="0">
-                  <wp:extent cx="6393815" cy="7936230"/>
-                  <wp:effectExtent l="0" t="0" r="6985" b="7620"/>
-                  <wp:docPr id="7" name="Image 7" descr="C:\Users\Assane DIOUF\Documents\ETUDES\Master of Computer Science_GOMYCODE&amp;WOOLF\GOMYCODE\MyProjects\17.Data Manipulation language (DML) Checkpoint\capture 1.png"/>
-                  <wp:cNvGraphicFramePr>
-                    <a:graphicFrameLocks xmlns:a="http://schemas.openxmlformats.org/drawingml/2006/main" noChangeAspect="1"/>
-                  </wp:cNvGraphicFramePr>
-                  <a:graphic xmlns:a="http://schemas.openxmlformats.org/drawingml/2006/main">
-                    <a:graphicData uri="http://schemas.openxmlformats.org/drawingml/2006/picture">
-                      <pic:pic xmlns:pic="http://schemas.openxmlformats.org/drawingml/2006/picture">
-                        <pic:nvPicPr>
-                          <pic:cNvPr id="0" name="Picture 4" descr="C:\Users\Assane DIOUF\Documents\ETUDES\Master of Computer Science_GOMYCODE&amp;WOOLF\GOMYCODE\MyProjects\17.Data Manipulation language (DML) Checkpoint\capture 1.png"/>
-                          <pic:cNvPicPr>
-                            <a:picLocks noChangeAspect="1" noChangeArrowheads="1"/>
-                          </pic:cNvPicPr>
-                        </pic:nvPicPr>
-                        <pic:blipFill>
-                          <a:blip r:embed="rId6">
-                            <a:extLst>
-                              <a:ext uri="{28A0092B-C50C-407E-A947-70E740481C1C}">
-                                <a14:useLocalDpi xmlns:a14="http://schemas.microsoft.com/office/drawing/2010/main" val="0"/>
-                              </a:ext>
-                            </a:extLst>
-                          </a:blip>
-                          <a:srcRect/>
-                          <a:stretch>
-                            <a:fillRect/>
-                          </a:stretch>
-                        </pic:blipFill>
-                        <pic:spPr bwMode="auto">
-                          <a:xfrm>
-                            <a:off x="0" y="0"/>
-                            <a:ext cx="6393815" cy="7936230"/>
-                          </a:xfrm>
-                          <a:prstGeom prst="rect">
-                            <a:avLst/>
-                          </a:prstGeom>
-                          <a:noFill/>
-                          <a:ln>
-                            <a:noFill/>
-                          </a:ln>
-                        </pic:spPr>
-                      </pic:pic>
-                    </a:graphicData>
-                  </a:graphic>
-                </wp:inline>
-              </w:drawing>
-            </w:r>
-          </w:p>
-        </w:tc>
-      </w:tr>
-      <w:tr>
-        <w:tc>
-          <w:tcPr>
-            <w:tcW w:w="9062" w:type="dxa"/>
+            <w:tcW w:w="8952" w:type="dxa"/>
             <w:tcBorders>
               <w:top w:val="single" w:sz="48" w:space="0" w:color="1F3864" w:themeColor="accent5" w:themeShade="80"/>
               <w:left w:val="single" w:sz="48" w:space="0" w:color="1F3864" w:themeColor="accent5" w:themeShade="80"/>
@@ -315,164 +219,202 @@
           </w:tcPr>
           <w:p>
             <w:pPr>
-              <w:rPr>
-                <w:noProof/>
-                <w:lang w:eastAsia="fr-FR"/>
+              <w:pStyle w:val="Sansinterligne"/>
+              <w:jc w:val="center"/>
+              <w:rPr>
+                <w:rFonts w:ascii="Times New Roman" w:hAnsi="Times New Roman" w:cs="Times New Roman"/>
+                <w:sz w:val="24"/>
+                <w:szCs w:val="24"/>
               </w:rPr>
             </w:pPr>
             <w:r>
               <w:rPr>
-                <w:noProof/>
-                <w:lang w:eastAsia="fr-FR"/>
-              </w:rPr>
-              <w:lastRenderedPageBreak/>
-              <w:drawing>
-                <wp:inline distT="0" distB="0" distL="0" distR="0">
-                  <wp:extent cx="5049520" cy="6271260"/>
-                  <wp:effectExtent l="0" t="0" r="0" b="0"/>
-                  <wp:docPr id="8" name="Image 8" descr="C:\Users\Assane DIOUF\Documents\ETUDES\Master of Computer Science_GOMYCODE&amp;WOOLF\GOMYCODE\MyProjects\17.Data Manipulation language (DML) Checkpoint\capture 2.png"/>
-                  <wp:cNvGraphicFramePr>
-                    <a:graphicFrameLocks xmlns:a="http://schemas.openxmlformats.org/drawingml/2006/main" noChangeAspect="1"/>
-                  </wp:cNvGraphicFramePr>
-                  <a:graphic xmlns:a="http://schemas.openxmlformats.org/drawingml/2006/main">
-                    <a:graphicData uri="http://schemas.openxmlformats.org/drawingml/2006/picture">
-                      <pic:pic xmlns:pic="http://schemas.openxmlformats.org/drawingml/2006/picture">
-                        <pic:nvPicPr>
-                          <pic:cNvPr id="0" name="Picture 5" descr="C:\Users\Assane DIOUF\Documents\ETUDES\Master of Computer Science_GOMYCODE&amp;WOOLF\GOMYCODE\MyProjects\17.Data Manipulation language (DML) Checkpoint\capture 2.png"/>
-                          <pic:cNvPicPr>
-                            <a:picLocks noChangeAspect="1" noChangeArrowheads="1"/>
-                          </pic:cNvPicPr>
-                        </pic:nvPicPr>
-                        <pic:blipFill>
-                          <a:blip r:embed="rId7">
-                            <a:extLst>
-                              <a:ext uri="{28A0092B-C50C-407E-A947-70E740481C1C}">
-                                <a14:useLocalDpi xmlns:a14="http://schemas.microsoft.com/office/drawing/2010/main" val="0"/>
-                              </a:ext>
-                            </a:extLst>
-                          </a:blip>
-                          <a:srcRect/>
-                          <a:stretch>
-                            <a:fillRect/>
-                          </a:stretch>
-                        </pic:blipFill>
-                        <pic:spPr bwMode="auto">
-                          <a:xfrm>
-                            <a:off x="0" y="0"/>
-                            <a:ext cx="5049520" cy="6271260"/>
-                          </a:xfrm>
-                          <a:prstGeom prst="rect">
-                            <a:avLst/>
-                          </a:prstGeom>
-                          <a:noFill/>
-                          <a:ln>
-                            <a:noFill/>
-                          </a:ln>
-                        </pic:spPr>
-                      </pic:pic>
-                    </a:graphicData>
-                  </a:graphic>
-                </wp:inline>
-              </w:drawing>
+                <w:rFonts w:ascii="Times New Roman" w:hAnsi="Times New Roman" w:cs="Times New Roman"/>
+                <w:sz w:val="24"/>
+                <w:szCs w:val="24"/>
+              </w:rPr>
+              <w:t xml:space="preserve">Write SQL </w:t>
+            </w:r>
+            <w:proofErr w:type="spellStart"/>
+            <w:r>
+              <w:rPr>
+                <w:rFonts w:ascii="Times New Roman" w:hAnsi="Times New Roman" w:cs="Times New Roman"/>
+                <w:sz w:val="24"/>
+                <w:szCs w:val="24"/>
+              </w:rPr>
+              <w:t>commands</w:t>
+            </w:r>
+            <w:proofErr w:type="spellEnd"/>
+            <w:r>
+              <w:rPr>
+                <w:rFonts w:ascii="Times New Roman" w:hAnsi="Times New Roman" w:cs="Times New Roman"/>
+                <w:sz w:val="24"/>
+                <w:szCs w:val="24"/>
+              </w:rPr>
+              <w:t xml:space="preserve"> to insert the </w:t>
+            </w:r>
+            <w:proofErr w:type="spellStart"/>
+            <w:r>
+              <w:rPr>
+                <w:rFonts w:ascii="Times New Roman" w:hAnsi="Times New Roman" w:cs="Times New Roman"/>
+                <w:sz w:val="24"/>
+                <w:szCs w:val="24"/>
+              </w:rPr>
+              <w:t>following</w:t>
+            </w:r>
+            <w:proofErr w:type="spellEnd"/>
+            <w:r>
+              <w:rPr>
+                <w:rFonts w:ascii="Times New Roman" w:hAnsi="Times New Roman" w:cs="Times New Roman"/>
+                <w:sz w:val="24"/>
+                <w:szCs w:val="24"/>
+              </w:rPr>
+              <w:t xml:space="preserve"> </w:t>
+            </w:r>
+            <w:proofErr w:type="spellStart"/>
+            <w:r>
+              <w:rPr>
+                <w:rFonts w:ascii="Times New Roman" w:hAnsi="Times New Roman" w:cs="Times New Roman"/>
+                <w:sz w:val="24"/>
+                <w:szCs w:val="24"/>
+              </w:rPr>
+              <w:t>rows</w:t>
+            </w:r>
+            <w:proofErr w:type="spellEnd"/>
+            <w:r>
+              <w:rPr>
+                <w:rFonts w:ascii="Times New Roman" w:hAnsi="Times New Roman" w:cs="Times New Roman"/>
+                <w:sz w:val="24"/>
+                <w:szCs w:val="24"/>
+              </w:rPr>
+              <w:t xml:space="preserve"> </w:t>
+            </w:r>
+            <w:proofErr w:type="spellStart"/>
+            <w:r>
+              <w:rPr>
+                <w:rFonts w:ascii="Times New Roman" w:hAnsi="Times New Roman" w:cs="Times New Roman"/>
+                <w:sz w:val="24"/>
+                <w:szCs w:val="24"/>
+              </w:rPr>
+              <w:t>into</w:t>
+            </w:r>
+            <w:proofErr w:type="spellEnd"/>
+            <w:r>
+              <w:rPr>
+                <w:rFonts w:ascii="Times New Roman" w:hAnsi="Times New Roman" w:cs="Times New Roman"/>
+                <w:sz w:val="24"/>
+                <w:szCs w:val="24"/>
+              </w:rPr>
+              <w:t xml:space="preserve"> the </w:t>
+            </w:r>
+            <w:proofErr w:type="spellStart"/>
+            <w:r>
+              <w:rPr>
+                <w:rFonts w:ascii="Times New Roman" w:hAnsi="Times New Roman" w:cs="Times New Roman"/>
+                <w:sz w:val="24"/>
+                <w:szCs w:val="24"/>
+              </w:rPr>
+              <w:t>corresponding</w:t>
+            </w:r>
+            <w:proofErr w:type="spellEnd"/>
+            <w:r>
+              <w:rPr>
+                <w:rFonts w:ascii="Times New Roman" w:hAnsi="Times New Roman" w:cs="Times New Roman"/>
+                <w:sz w:val="24"/>
+                <w:szCs w:val="24"/>
+              </w:rPr>
+              <w:t xml:space="preserve"> tables</w:t>
             </w:r>
           </w:p>
         </w:tc>
       </w:tr>
     </w:tbl>
-    <w:p/>
     <w:p>
       <w:pPr>
+        <w:jc w:val="center"/>
         <w:rPr>
           <w:rFonts w:ascii="Times New Roman" w:hAnsi="Times New Roman" w:cs="Times New Roman"/>
           <w:sz w:val="24"/>
           <w:szCs w:val="24"/>
         </w:rPr>
       </w:pPr>
-      <w:r>
+    </w:p>
+    <w:p>
+      <w:pPr>
+        <w:jc w:val="center"/>
         <w:rPr>
           <w:rFonts w:ascii="Times New Roman" w:hAnsi="Times New Roman" w:cs="Times New Roman"/>
           <w:sz w:val="24"/>
           <w:szCs w:val="24"/>
         </w:rPr>
-        <w:t xml:space="preserve">This </w:t>
+      </w:pPr>
+    </w:p>
+    <w:p>
+      <w:pPr>
+        <w:rPr>
+          <w:sz w:val="40"/>
+          <w:szCs w:val="40"/>
+        </w:rPr>
+      </w:pPr>
+      <w:bookmarkStart w:id="0" w:name="_GoBack"/>
+      <w:r>
+        <w:rPr>
+          <w:sz w:val="40"/>
+          <w:szCs w:val="40"/>
+        </w:rPr>
+        <w:t xml:space="preserve">NB :  </w:t>
       </w:r>
       <w:proofErr w:type="spellStart"/>
       <w:r>
         <w:rPr>
-          <w:rFonts w:ascii="Times New Roman" w:hAnsi="Times New Roman" w:cs="Times New Roman"/>
-          <w:sz w:val="24"/>
-          <w:szCs w:val="24"/>
-        </w:rPr>
-        <w:t>what</w:t>
+          <w:sz w:val="40"/>
+          <w:szCs w:val="40"/>
+        </w:rPr>
+        <w:t>See</w:t>
       </w:r>
       <w:proofErr w:type="spellEnd"/>
       <w:r>
         <w:rPr>
-          <w:rFonts w:ascii="Times New Roman" w:hAnsi="Times New Roman" w:cs="Times New Roman"/>
-          <w:sz w:val="24"/>
-          <w:szCs w:val="24"/>
-        </w:rPr>
-        <w:t xml:space="preserve"> i have </w:t>
+          <w:sz w:val="40"/>
+          <w:szCs w:val="40"/>
+        </w:rPr>
+        <w:t xml:space="preserve"> the </w:t>
       </w:r>
       <w:proofErr w:type="spellStart"/>
       <w:r>
         <w:rPr>
-          <w:rFonts w:ascii="Times New Roman" w:hAnsi="Times New Roman" w:cs="Times New Roman"/>
-          <w:sz w:val="24"/>
-          <w:szCs w:val="24"/>
-        </w:rPr>
-        <w:t>done</w:t>
+          <w:sz w:val="40"/>
+          <w:szCs w:val="40"/>
+        </w:rPr>
+        <w:t>sql</w:t>
       </w:r>
       <w:proofErr w:type="spellEnd"/>
       <w:r>
         <w:rPr>
-          <w:rFonts w:ascii="Times New Roman" w:hAnsi="Times New Roman" w:cs="Times New Roman"/>
-          <w:sz w:val="24"/>
-          <w:szCs w:val="24"/>
-        </w:rPr>
-        <w:t xml:space="preserve"> in </w:t>
-      </w:r>
-      <w:proofErr w:type="spellStart"/>
-      <w:r>
-        <w:rPr>
-          <w:rFonts w:ascii="Times New Roman" w:hAnsi="Times New Roman" w:cs="Times New Roman"/>
-          <w:sz w:val="24"/>
-          <w:szCs w:val="24"/>
-        </w:rPr>
-        <w:t>mysql</w:t>
-      </w:r>
-      <w:proofErr w:type="spellEnd"/>
-      <w:r>
-        <w:rPr>
-          <w:rFonts w:ascii="Times New Roman" w:hAnsi="Times New Roman" w:cs="Times New Roman"/>
-          <w:sz w:val="24"/>
-          <w:szCs w:val="24"/>
+          <w:sz w:val="40"/>
+          <w:szCs w:val="40"/>
         </w:rPr>
         <w:t xml:space="preserve"> </w:t>
       </w:r>
       <w:proofErr w:type="spellStart"/>
       <w:r>
         <w:rPr>
-          <w:rFonts w:ascii="Times New Roman" w:hAnsi="Times New Roman" w:cs="Times New Roman"/>
-          <w:sz w:val="24"/>
-          <w:szCs w:val="24"/>
-        </w:rPr>
-        <w:t>workbench</w:t>
+          <w:sz w:val="40"/>
+          <w:szCs w:val="40"/>
+        </w:rPr>
+        <w:t>text</w:t>
       </w:r>
       <w:proofErr w:type="spellEnd"/>
+      <w:r>
+        <w:rPr>
+          <w:sz w:val="40"/>
+          <w:szCs w:val="40"/>
+        </w:rPr>
+        <w:t xml:space="preserve"> file</w:t>
+      </w:r>
     </w:p>
+    <w:bookmarkEnd w:id="0"/>
     <w:p/>
-    <w:p>
-      <w:pPr>
-        <w:tabs>
-          <w:tab w:val="left" w:pos="2563"/>
-        </w:tabs>
-      </w:pPr>
-    </w:p>
-    <w:p>
-      <w:bookmarkStart w:id="0" w:name="_GoBack"/>
-      <w:bookmarkEnd w:id="0"/>
-    </w:p>
     <w:sectPr>
       <w:pgSz w:w="11906" w:h="16838"/>
       <w:pgMar w:top="1417" w:right="1417" w:bottom="1417" w:left="1417" w:header="708" w:footer="708" w:gutter="0"/>
@@ -924,6 +866,15 @@
       </w:tblBorders>
     </w:tblPr>
   </w:style>
+  <w:style w:type="paragraph" w:styleId="Sansinterligne">
+    <w:name w:val="No Spacing"/>
+    <w:uiPriority w:val="1"/>
+    <w:qFormat/>
+    <w:rsid w:val="005132E4"/>
+    <w:pPr>
+      <w:spacing w:after="0" w:line="240" w:lineRule="auto"/>
+    </w:pPr>
+  </w:style>
 </w:styles>
 </file>
 

</xml_diff>